<commit_message>
add a new lab
</commit_message>
<xml_diff>
--- a/lab6(compression sheet + sound)/sheet/CSC414 Sheet 3.docx
+++ b/lab6(compression sheet + sound)/sheet/CSC414 Sheet 3.docx
@@ -8,7 +8,7 @@
         <w:spacing w:before="0" w:after="120"/>
         <w:ind w:right="49" w:hanging="0"/>
         <w:rPr>
-          <w:rFonts w:ascii="Times New Roman" w:hAnsi="Times New Roman" w:asciiTheme="majorBidi" w:hAnsiTheme="majorBidi"/>
+          <w:rFonts w:asciiTheme="majorBidi" w:hAnsiTheme="majorBidi"/>
           <w:b/>
           <w:b/>
           <w:bCs/>
@@ -19,7 +19,7 @@
       </w:pPr>
       <w:r>
         <w:rPr>
-          <w:rFonts w:ascii="Times New Roman" w:hAnsi="Times New Roman" w:asciiTheme="majorBidi" w:hAnsiTheme="majorBidi"/>
+          <w:rFonts w:asciiTheme="majorBidi" w:hAnsiTheme="majorBidi"/>
           <w:b/>
           <w:bCs/>
           <w:sz w:val="28"/>
@@ -39,6 +39,7 @@
         <w:bidi w:val="0"/>
         <w:spacing w:lineRule="auto" w:line="360" w:before="0" w:after="0"/>
         <w:contextualSpacing/>
+        <w:jc w:val="left"/>
         <w:rPr/>
       </w:pPr>
       <w:r>
@@ -70,6 +71,7 @@
         <w:bidi w:val="0"/>
         <w:spacing w:lineRule="auto" w:line="360" w:before="0" w:after="0"/>
         <w:contextualSpacing/>
+        <w:jc w:val="left"/>
         <w:rPr/>
       </w:pPr>
       <w:r>
@@ -87,6 +89,7 @@
         <w:bidi w:val="0"/>
         <w:spacing w:lineRule="auto" w:line="360" w:before="0" w:after="0"/>
         <w:contextualSpacing/>
+        <w:jc w:val="left"/>
         <w:rPr/>
       </w:pPr>
       <w:r>
@@ -104,6 +107,7 @@
         <w:bidi w:val="0"/>
         <w:spacing w:lineRule="auto" w:line="360" w:before="0" w:after="0"/>
         <w:contextualSpacing/>
+        <w:jc w:val="left"/>
         <w:rPr/>
       </w:pPr>
       <w:r>
@@ -757,7 +761,7 @@
       <w:tblInd w:w="-108" w:type="dxa"/>
       <w:tblCellMar>
         <w:top w:w="0" w:type="dxa"/>
-        <w:left w:w="108" w:type="dxa"/>
+        <w:left w:w="113" w:type="dxa"/>
         <w:bottom w:w="0" w:type="dxa"/>
         <w:right w:w="108" w:type="dxa"/>
       </w:tblCellMar>
@@ -1297,8 +1301,7 @@
   <w:docDefaults>
     <w:rPrDefault>
       <w:rPr>
-        <w:rFonts w:ascii="Calibri" w:hAnsi="Calibri" w:eastAsia="Calibri" w:cs="Arial" w:asciiTheme="minorHAnsi" w:cstheme="minorBidi" w:eastAsiaTheme="minorHAnsi" w:hAnsiTheme="minorHAnsi"/>
-        <w:sz w:val="22"/>
+        <w:rFonts w:ascii="Calibri" w:hAnsi="Calibri" w:eastAsia="Calibri" w:cs="" w:asciiTheme="minorHAnsi" w:cstheme="minorBidi" w:eastAsiaTheme="minorHAnsi" w:hAnsiTheme="minorHAnsi"/>
         <w:szCs w:val="22"/>
         <w:lang w:val="en-US" w:eastAsia="en-US" w:bidi="ar-SA"/>
       </w:rPr>
@@ -1456,7 +1459,7 @@
       <w:jc w:val="left"/>
     </w:pPr>
     <w:rPr>
-      <w:rFonts w:ascii="Calibri" w:hAnsi="Calibri" w:eastAsia="Calibri" w:cs="Arial" w:asciiTheme="minorHAnsi" w:cstheme="minorBidi" w:eastAsiaTheme="minorHAnsi" w:hAnsiTheme="minorHAnsi"/>
+      <w:rFonts w:ascii="Calibri" w:hAnsi="Calibri" w:eastAsia="Calibri" w:cs="" w:asciiTheme="minorHAnsi" w:cstheme="minorBidi" w:eastAsiaTheme="minorHAnsi" w:hAnsiTheme="minorHAnsi"/>
       <w:color w:val="auto"/>
       <w:kern w:val="0"/>
       <w:sz w:val="22"/>
@@ -1518,6 +1521,69 @@
       <w:rFonts w:ascii="OpenSymbol" w:hAnsi="OpenSymbol" w:eastAsia="OpenSymbol" w:cs="OpenSymbol"/>
     </w:rPr>
   </w:style>
+  <w:style w:type="character" w:styleId="ListLabel4">
+    <w:name w:val="ListLabel 4"/>
+    <w:qFormat/>
+    <w:rPr>
+      <w:rFonts w:cs="OpenSymbol"/>
+    </w:rPr>
+  </w:style>
+  <w:style w:type="character" w:styleId="ListLabel5">
+    <w:name w:val="ListLabel 5"/>
+    <w:qFormat/>
+    <w:rPr>
+      <w:rFonts w:cs="OpenSymbol"/>
+    </w:rPr>
+  </w:style>
+  <w:style w:type="character" w:styleId="ListLabel6">
+    <w:name w:val="ListLabel 6"/>
+    <w:qFormat/>
+    <w:rPr>
+      <w:rFonts w:cs="OpenSymbol"/>
+    </w:rPr>
+  </w:style>
+  <w:style w:type="character" w:styleId="ListLabel7">
+    <w:name w:val="ListLabel 7"/>
+    <w:qFormat/>
+    <w:rPr>
+      <w:rFonts w:cs="OpenSymbol"/>
+    </w:rPr>
+  </w:style>
+  <w:style w:type="character" w:styleId="ListLabel8">
+    <w:name w:val="ListLabel 8"/>
+    <w:qFormat/>
+    <w:rPr>
+      <w:rFonts w:cs="OpenSymbol"/>
+    </w:rPr>
+  </w:style>
+  <w:style w:type="character" w:styleId="ListLabel9">
+    <w:name w:val="ListLabel 9"/>
+    <w:qFormat/>
+    <w:rPr>
+      <w:rFonts w:cs="OpenSymbol"/>
+    </w:rPr>
+  </w:style>
+  <w:style w:type="character" w:styleId="ListLabel10">
+    <w:name w:val="ListLabel 10"/>
+    <w:qFormat/>
+    <w:rPr>
+      <w:rFonts w:cs="OpenSymbol"/>
+    </w:rPr>
+  </w:style>
+  <w:style w:type="character" w:styleId="ListLabel11">
+    <w:name w:val="ListLabel 11"/>
+    <w:qFormat/>
+    <w:rPr>
+      <w:rFonts w:cs="OpenSymbol"/>
+    </w:rPr>
+  </w:style>
+  <w:style w:type="character" w:styleId="ListLabel12">
+    <w:name w:val="ListLabel 12"/>
+    <w:qFormat/>
+    <w:rPr>
+      <w:rFonts w:cs="OpenSymbol"/>
+    </w:rPr>
+  </w:style>
   <w:style w:type="paragraph" w:styleId="Heading">
     <w:name w:val="Heading"/>
     <w:basedOn w:val="Normal"/>
@@ -1590,7 +1656,7 @@
       <w:jc w:val="left"/>
     </w:pPr>
     <w:rPr>
-      <w:rFonts w:ascii="Cambria" w:hAnsi="Cambria" w:eastAsia="" w:cs="Times New Roman" w:asciiTheme="majorHAnsi" w:cstheme="majorBidi" w:eastAsiaTheme="majorEastAsia" w:hAnsiTheme="majorHAnsi"/>
+      <w:rFonts w:ascii="Cambria" w:hAnsi="Cambria" w:eastAsia="" w:cs="" w:asciiTheme="majorHAnsi" w:cstheme="majorBidi" w:eastAsiaTheme="majorEastAsia" w:hAnsiTheme="majorHAnsi"/>
       <w:lang w:bidi="en-US"/>
     </w:rPr>
   </w:style>

</xml_diff>